<commit_message>
Instructions update - nex
20/05/16: Added ‘noexcel’ capability. By calling “BW noexcel”, the toolbox only saves the MATLAB structure that saves time and huge computation. It enables users to perform their own results manipulation if no excel files are required.
</commit_message>
<xml_diff>
--- a/BW Toolbox instructions.docx
+++ b/BW Toolbox instructions.docx
@@ -769,39 +769,7 @@
           <w:sz w:val="24"/>
           <w:szCs w:val="24"/>
         </w:rPr>
-        <w:t xml:space="preserve">If your MATLAB supports Parallel Computing toolbox, you enter “1” if not enter “2”. Due to some version conflict, the </w:t>
-      </w:r>
-      <w:r>
-        <w:rPr>
-          <w:rFonts w:asciiTheme="majorBidi" w:hAnsiTheme="majorBidi" w:cstheme="majorBidi"/>
-          <w:sz w:val="24"/>
-          <w:szCs w:val="24"/>
-        </w:rPr>
-        <w:t>Parallel Computing</w:t>
-      </w:r>
-      <w:r>
-        <w:rPr>
-          <w:rFonts w:asciiTheme="majorBidi" w:hAnsiTheme="majorBidi" w:cstheme="majorBidi"/>
-          <w:sz w:val="24"/>
-          <w:szCs w:val="24"/>
-        </w:rPr>
-        <w:t xml:space="preserve"> may not work properly. You are encouraged to run B/W without </w:t>
-      </w:r>
-      <w:r>
-        <w:rPr>
-          <w:rFonts w:asciiTheme="majorBidi" w:hAnsiTheme="majorBidi" w:cstheme="majorBidi"/>
-          <w:sz w:val="24"/>
-          <w:szCs w:val="24"/>
-        </w:rPr>
-        <w:t>Parallel Computing</w:t>
-      </w:r>
-      <w:r>
-        <w:rPr>
-          <w:rFonts w:asciiTheme="majorBidi" w:hAnsiTheme="majorBidi" w:cstheme="majorBidi"/>
-          <w:sz w:val="24"/>
-          <w:szCs w:val="24"/>
-        </w:rPr>
-        <w:t xml:space="preserve"> toolbox.</w:t>
+        <w:t>If your MATLAB supports Parallel Computing toolbox, you enter “1” if not enter “2”. Due to some version conflict, the Parallel Computing may not work properly. You are encouraged to run B/W without Parallel Computing toolbox.</w:t>
       </w:r>
     </w:p>
     <w:p>
@@ -880,8 +848,6 @@
           <w:szCs w:val="24"/>
         </w:rPr>
       </w:pPr>
-      <w:bookmarkStart w:id="0" w:name="_GoBack"/>
-      <w:bookmarkEnd w:id="0"/>
       <w:r>
         <w:t xml:space="preserve">Figure </w:t>
       </w:r>
@@ -4851,6 +4817,287 @@
         </w:rPr>
       </w:pPr>
     </w:p>
+    <w:p>
+      <w:pPr>
+        <w:spacing w:after="0" w:line="240" w:lineRule="auto"/>
+        <w:rPr>
+          <w:rFonts w:asciiTheme="majorBidi" w:eastAsia="Times New Roman" w:hAnsiTheme="majorBidi" w:cstheme="majorBidi"/>
+          <w:color w:val="000000"/>
+          <w:sz w:val="24"/>
+          <w:szCs w:val="24"/>
+          <w:lang w:eastAsia="en-CA"/>
+        </w:rPr>
+      </w:pPr>
+    </w:p>
+    <w:p>
+      <w:pPr>
+        <w:spacing w:after="0" w:line="240" w:lineRule="auto"/>
+        <w:rPr>
+          <w:rFonts w:asciiTheme="majorBidi" w:eastAsia="Times New Roman" w:hAnsiTheme="majorBidi" w:cstheme="majorBidi"/>
+          <w:color w:val="000000"/>
+          <w:sz w:val="24"/>
+          <w:szCs w:val="24"/>
+          <w:lang w:eastAsia="en-CA"/>
+        </w:rPr>
+      </w:pPr>
+    </w:p>
+    <w:p>
+      <w:pPr>
+        <w:spacing w:after="0" w:line="240" w:lineRule="auto"/>
+        <w:rPr>
+          <w:rFonts w:asciiTheme="majorBidi" w:eastAsia="Times New Roman" w:hAnsiTheme="majorBidi" w:cstheme="majorBidi"/>
+          <w:color w:val="000000"/>
+          <w:sz w:val="24"/>
+          <w:szCs w:val="24"/>
+          <w:lang w:eastAsia="en-CA"/>
+        </w:rPr>
+      </w:pPr>
+    </w:p>
+    <w:p>
+      <w:pPr>
+        <w:spacing w:after="0" w:line="240" w:lineRule="auto"/>
+        <w:rPr>
+          <w:rFonts w:asciiTheme="majorBidi" w:eastAsia="Times New Roman" w:hAnsiTheme="majorBidi" w:cstheme="majorBidi"/>
+          <w:color w:val="000000"/>
+          <w:sz w:val="24"/>
+          <w:szCs w:val="24"/>
+          <w:lang w:eastAsia="en-CA"/>
+        </w:rPr>
+      </w:pPr>
+    </w:p>
+    <w:p>
+      <w:pPr>
+        <w:spacing w:after="0" w:line="240" w:lineRule="auto"/>
+        <w:rPr>
+          <w:rFonts w:asciiTheme="majorBidi" w:eastAsia="Times New Roman" w:hAnsiTheme="majorBidi" w:cstheme="majorBidi"/>
+          <w:color w:val="000000"/>
+          <w:sz w:val="24"/>
+          <w:szCs w:val="24"/>
+          <w:lang w:eastAsia="en-CA"/>
+        </w:rPr>
+      </w:pPr>
+    </w:p>
+    <w:p>
+      <w:pPr>
+        <w:spacing w:after="0" w:line="240" w:lineRule="auto"/>
+        <w:rPr>
+          <w:rFonts w:asciiTheme="majorBidi" w:eastAsia="Times New Roman" w:hAnsiTheme="majorBidi" w:cstheme="majorBidi"/>
+          <w:color w:val="000000"/>
+          <w:sz w:val="24"/>
+          <w:szCs w:val="24"/>
+          <w:lang w:eastAsia="en-CA"/>
+        </w:rPr>
+      </w:pPr>
+    </w:p>
+    <w:p>
+      <w:pPr>
+        <w:spacing w:after="0" w:line="240" w:lineRule="auto"/>
+        <w:rPr>
+          <w:rFonts w:asciiTheme="majorBidi" w:eastAsia="Times New Roman" w:hAnsiTheme="majorBidi" w:cstheme="majorBidi"/>
+          <w:color w:val="000000"/>
+          <w:sz w:val="24"/>
+          <w:szCs w:val="24"/>
+          <w:lang w:eastAsia="en-CA"/>
+        </w:rPr>
+      </w:pPr>
+    </w:p>
+    <w:p>
+      <w:pPr>
+        <w:spacing w:after="0" w:line="240" w:lineRule="auto"/>
+        <w:rPr>
+          <w:rFonts w:asciiTheme="majorBidi" w:eastAsia="Times New Roman" w:hAnsiTheme="majorBidi" w:cstheme="majorBidi"/>
+          <w:color w:val="000000"/>
+          <w:sz w:val="24"/>
+          <w:szCs w:val="24"/>
+          <w:lang w:eastAsia="en-CA"/>
+        </w:rPr>
+      </w:pPr>
+    </w:p>
+    <w:p>
+      <w:pPr>
+        <w:spacing w:after="0" w:line="240" w:lineRule="auto"/>
+        <w:rPr>
+          <w:rFonts w:asciiTheme="majorBidi" w:eastAsia="Times New Roman" w:hAnsiTheme="majorBidi" w:cstheme="majorBidi"/>
+          <w:color w:val="000000"/>
+          <w:sz w:val="24"/>
+          <w:szCs w:val="24"/>
+          <w:lang w:eastAsia="en-CA"/>
+        </w:rPr>
+      </w:pPr>
+    </w:p>
+    <w:p>
+      <w:pPr>
+        <w:spacing w:after="0" w:line="240" w:lineRule="auto"/>
+        <w:rPr>
+          <w:rFonts w:asciiTheme="majorBidi" w:eastAsia="Times New Roman" w:hAnsiTheme="majorBidi" w:cstheme="majorBidi"/>
+          <w:color w:val="000000"/>
+          <w:sz w:val="24"/>
+          <w:szCs w:val="24"/>
+          <w:lang w:eastAsia="en-CA"/>
+        </w:rPr>
+      </w:pPr>
+    </w:p>
+    <w:p>
+      <w:pPr>
+        <w:spacing w:after="0" w:line="240" w:lineRule="auto"/>
+        <w:rPr>
+          <w:rFonts w:asciiTheme="majorBidi" w:eastAsia="Times New Roman" w:hAnsiTheme="majorBidi" w:cstheme="majorBidi"/>
+          <w:color w:val="000000"/>
+          <w:sz w:val="24"/>
+          <w:szCs w:val="24"/>
+          <w:lang w:eastAsia="en-CA"/>
+        </w:rPr>
+      </w:pPr>
+    </w:p>
+    <w:p>
+      <w:pPr>
+        <w:spacing w:after="0" w:line="240" w:lineRule="auto"/>
+        <w:rPr>
+          <w:rFonts w:asciiTheme="majorBidi" w:eastAsia="Times New Roman" w:hAnsiTheme="majorBidi" w:cstheme="majorBidi"/>
+          <w:color w:val="000000"/>
+          <w:sz w:val="24"/>
+          <w:szCs w:val="24"/>
+          <w:lang w:eastAsia="en-CA"/>
+        </w:rPr>
+      </w:pPr>
+    </w:p>
+    <w:p>
+      <w:pPr>
+        <w:spacing w:after="0" w:line="240" w:lineRule="auto"/>
+        <w:rPr>
+          <w:rFonts w:asciiTheme="majorBidi" w:eastAsia="Times New Roman" w:hAnsiTheme="majorBidi" w:cstheme="majorBidi"/>
+          <w:color w:val="000000"/>
+          <w:sz w:val="24"/>
+          <w:szCs w:val="24"/>
+          <w:lang w:eastAsia="en-CA"/>
+        </w:rPr>
+      </w:pPr>
+      <w:r>
+        <w:rPr>
+          <w:rFonts w:asciiTheme="majorBidi" w:eastAsia="Times New Roman" w:hAnsiTheme="majorBidi" w:cstheme="majorBidi"/>
+          <w:color w:val="000000"/>
+          <w:sz w:val="24"/>
+          <w:szCs w:val="24"/>
+          <w:lang w:eastAsia="en-CA"/>
+        </w:rPr>
+        <w:lastRenderedPageBreak/>
+        <w:t>Updates:</w:t>
+      </w:r>
+    </w:p>
+    <w:p>
+      <w:pPr>
+        <w:spacing w:after="0" w:line="240" w:lineRule="auto"/>
+        <w:rPr>
+          <w:rFonts w:asciiTheme="majorBidi" w:eastAsia="Times New Roman" w:hAnsiTheme="majorBidi" w:cstheme="majorBidi"/>
+          <w:color w:val="000000"/>
+          <w:sz w:val="24"/>
+          <w:szCs w:val="24"/>
+          <w:lang w:eastAsia="en-CA"/>
+        </w:rPr>
+      </w:pPr>
+      <w:r>
+        <w:rPr>
+          <w:rFonts w:asciiTheme="majorBidi" w:eastAsia="Times New Roman" w:hAnsiTheme="majorBidi" w:cstheme="majorBidi"/>
+          <w:color w:val="000000"/>
+          <w:sz w:val="24"/>
+          <w:szCs w:val="24"/>
+          <w:lang w:eastAsia="en-CA"/>
+        </w:rPr>
+        <w:t>1 - 20/05/16: Add</w:t>
+      </w:r>
+      <w:r>
+        <w:rPr>
+          <w:rFonts w:asciiTheme="majorBidi" w:eastAsia="Times New Roman" w:hAnsiTheme="majorBidi" w:cstheme="majorBidi"/>
+          <w:color w:val="000000"/>
+          <w:sz w:val="24"/>
+          <w:szCs w:val="24"/>
+          <w:lang w:eastAsia="en-CA"/>
+        </w:rPr>
+        <w:t>ed</w:t>
+      </w:r>
+      <w:r>
+        <w:rPr>
+          <w:rFonts w:asciiTheme="majorBidi" w:eastAsia="Times New Roman" w:hAnsiTheme="majorBidi" w:cstheme="majorBidi"/>
+          <w:color w:val="000000"/>
+          <w:sz w:val="24"/>
+          <w:szCs w:val="24"/>
+          <w:lang w:eastAsia="en-CA"/>
+        </w:rPr>
+        <w:t xml:space="preserve"> ‘</w:t>
+      </w:r>
+      <w:proofErr w:type="spellStart"/>
+      <w:r>
+        <w:rPr>
+          <w:rFonts w:asciiTheme="majorBidi" w:eastAsia="Times New Roman" w:hAnsiTheme="majorBidi" w:cstheme="majorBidi"/>
+          <w:color w:val="000000"/>
+          <w:sz w:val="24"/>
+          <w:szCs w:val="24"/>
+          <w:lang w:eastAsia="en-CA"/>
+        </w:rPr>
+        <w:t>noexcel</w:t>
+      </w:r>
+      <w:proofErr w:type="spellEnd"/>
+      <w:r>
+        <w:rPr>
+          <w:rFonts w:asciiTheme="majorBidi" w:eastAsia="Times New Roman" w:hAnsiTheme="majorBidi" w:cstheme="majorBidi"/>
+          <w:color w:val="000000"/>
+          <w:sz w:val="24"/>
+          <w:szCs w:val="24"/>
+          <w:lang w:eastAsia="en-CA"/>
+        </w:rPr>
+        <w:t>’ capability. By calling “</w:t>
+      </w:r>
+      <w:r>
+        <w:rPr>
+          <w:rFonts w:asciiTheme="majorBidi" w:eastAsia="Times New Roman" w:hAnsiTheme="majorBidi" w:cstheme="majorBidi"/>
+          <w:b/>
+          <w:bCs/>
+          <w:color w:val="000000"/>
+          <w:sz w:val="24"/>
+          <w:szCs w:val="24"/>
+          <w:lang w:eastAsia="en-CA"/>
+        </w:rPr>
+        <w:t xml:space="preserve">BW </w:t>
+      </w:r>
+      <w:proofErr w:type="spellStart"/>
+      <w:r>
+        <w:rPr>
+          <w:rFonts w:asciiTheme="majorBidi" w:eastAsia="Times New Roman" w:hAnsiTheme="majorBidi" w:cstheme="majorBidi"/>
+          <w:b/>
+          <w:bCs/>
+          <w:color w:val="000000"/>
+          <w:sz w:val="24"/>
+          <w:szCs w:val="24"/>
+          <w:lang w:eastAsia="en-CA"/>
+        </w:rPr>
+        <w:t>noexcel</w:t>
+      </w:r>
+      <w:proofErr w:type="spellEnd"/>
+      <w:r>
+        <w:rPr>
+          <w:rFonts w:asciiTheme="majorBidi" w:eastAsia="Times New Roman" w:hAnsiTheme="majorBidi" w:cstheme="majorBidi"/>
+          <w:color w:val="000000"/>
+          <w:sz w:val="24"/>
+          <w:szCs w:val="24"/>
+          <w:lang w:eastAsia="en-CA"/>
+        </w:rPr>
+        <w:t>”, the toolbox only saves the MATLAB structure that saves time and huge computation. It enables users to perform their own results manipulation if no excel files are required.</w:t>
+      </w:r>
+    </w:p>
+    <w:p>
+      <w:pPr>
+        <w:spacing w:after="0" w:line="240" w:lineRule="auto"/>
+        <w:rPr>
+          <w:rFonts w:asciiTheme="majorBidi" w:eastAsia="Times New Roman" w:hAnsiTheme="majorBidi" w:cstheme="majorBidi"/>
+          <w:color w:val="000000"/>
+          <w:sz w:val="24"/>
+          <w:szCs w:val="24"/>
+          <w:lang w:eastAsia="en-CA"/>
+        </w:rPr>
+      </w:pPr>
+      <w:bookmarkStart w:id="0" w:name="_GoBack"/>
+      <w:bookmarkEnd w:id="0"/>
+    </w:p>
     <w:sectPr>
       <w:pgSz w:w="12240" w:h="15840"/>
       <w:pgMar w:top="1440" w:right="1440" w:bottom="1440" w:left="1440" w:header="708" w:footer="708" w:gutter="0"/>
@@ -4920,7 +5167,7 @@
           <w:rPr>
             <w:noProof/>
           </w:rPr>
-          <w:t>1</w:t>
+          <w:t>9</w:t>
         </w:r>
         <w:r>
           <w:rPr>
@@ -6037,7 +6284,7 @@
 </file>
 
 <file path=customXml/itemProps1.xml><?xml version="1.0" encoding="utf-8"?>
-<ds:datastoreItem xmlns:ds="http://schemas.openxmlformats.org/officeDocument/2006/customXml" ds:itemID="{31D19AF7-11AC-43B2-A38F-91708F1CFEEC}">
+<ds:datastoreItem xmlns:ds="http://schemas.openxmlformats.org/officeDocument/2006/customXml" ds:itemID="{197FA0FD-55CC-458F-BCE8-9D24B0EAFE92}">
   <ds:schemaRefs>
     <ds:schemaRef ds:uri="http://schemas.openxmlformats.org/officeDocument/2006/bibliography"/>
   </ds:schemaRefs>

</xml_diff>

<commit_message>
Add photos of instructions
</commit_message>
<xml_diff>
--- a/BW Toolbox instructions.docx
+++ b/BW Toolbox instructions.docx
@@ -207,6 +207,7 @@
           <w:szCs w:val="24"/>
         </w:rPr>
       </w:pPr>
+      <w:bookmarkStart w:id="0" w:name="_GoBack"/>
       <w:r>
         <w:rPr>
           <w:noProof/>
@@ -262,6 +263,7 @@
           </wp:inline>
         </w:drawing>
       </w:r>
+      <w:bookmarkEnd w:id="0"/>
     </w:p>
     <w:p>
       <w:pPr>
@@ -276,27 +278,14 @@
       <w:r>
         <w:t xml:space="preserve">Figure </w:t>
       </w:r>
-      <w:r>
-        <w:fldChar w:fldCharType="begin"/>
-      </w:r>
-      <w:r>
-        <w:instrText xml:space="preserve"> SEQ Figure \* ARABIC </w:instrText>
-      </w:r>
-      <w:r>
-        <w:fldChar w:fldCharType="separate"/>
-      </w:r>
-      <w:r>
-        <w:rPr>
-          <w:noProof/>
-        </w:rPr>
-        <w:t>1</w:t>
-      </w:r>
-      <w:r>
-        <w:rPr>
-          <w:noProof/>
-        </w:rPr>
-        <w:fldChar w:fldCharType="end"/>
-      </w:r>
+      <w:fldSimple w:instr=" SEQ Figure \* ARABIC ">
+        <w:r>
+          <w:rPr>
+            <w:noProof/>
+          </w:rPr>
+          <w:t>1</w:t>
+        </w:r>
+      </w:fldSimple>
       <w:r>
         <w:t>: Type BW to run toolbox</w:t>
       </w:r>
@@ -460,27 +449,14 @@
       <w:r>
         <w:t xml:space="preserve">Figure </w:t>
       </w:r>
-      <w:r>
-        <w:fldChar w:fldCharType="begin"/>
-      </w:r>
-      <w:r>
-        <w:instrText xml:space="preserve"> SEQ Figure \* ARABIC </w:instrText>
-      </w:r>
-      <w:r>
-        <w:fldChar w:fldCharType="separate"/>
-      </w:r>
-      <w:r>
-        <w:rPr>
-          <w:noProof/>
-        </w:rPr>
-        <w:t>2</w:t>
-      </w:r>
-      <w:r>
-        <w:rPr>
-          <w:noProof/>
-        </w:rPr>
-        <w:fldChar w:fldCharType="end"/>
-      </w:r>
+      <w:fldSimple w:instr=" SEQ Figure \* ARABIC ">
+        <w:r>
+          <w:rPr>
+            <w:noProof/>
+          </w:rPr>
+          <w:t>2</w:t>
+        </w:r>
+      </w:fldSimple>
       <w:r>
         <w:t xml:space="preserve">: Define </w:t>
       </w:r>
@@ -851,27 +827,14 @@
       <w:r>
         <w:t xml:space="preserve">Figure </w:t>
       </w:r>
-      <w:r>
-        <w:fldChar w:fldCharType="begin"/>
-      </w:r>
-      <w:r>
-        <w:instrText xml:space="preserve"> SEQ Figure \* ARABIC </w:instrText>
-      </w:r>
-      <w:r>
-        <w:fldChar w:fldCharType="separate"/>
-      </w:r>
-      <w:r>
-        <w:rPr>
-          <w:noProof/>
-        </w:rPr>
-        <w:t>3</w:t>
-      </w:r>
-      <w:r>
-        <w:rPr>
-          <w:noProof/>
-        </w:rPr>
-        <w:fldChar w:fldCharType="end"/>
-      </w:r>
+      <w:fldSimple w:instr=" SEQ Figure \* ARABIC ">
+        <w:r>
+          <w:rPr>
+            <w:noProof/>
+          </w:rPr>
+          <w:t>3</w:t>
+        </w:r>
+      </w:fldSimple>
       <w:r>
         <w:t>: You need to enter 1 for parallel processing or enter 2 for normal processing</w:t>
       </w:r>
@@ -1391,27 +1354,14 @@
       <w:r>
         <w:t xml:space="preserve">Figure </w:t>
       </w:r>
-      <w:r>
-        <w:fldChar w:fldCharType="begin"/>
-      </w:r>
-      <w:r>
-        <w:instrText xml:space="preserve"> SEQ Figure \* ARABIC </w:instrText>
-      </w:r>
-      <w:r>
-        <w:fldChar w:fldCharType="separate"/>
-      </w:r>
-      <w:r>
-        <w:rPr>
-          <w:noProof/>
-        </w:rPr>
-        <w:t>4</w:t>
-      </w:r>
-      <w:r>
-        <w:rPr>
-          <w:noProof/>
-        </w:rPr>
-        <w:fldChar w:fldCharType="end"/>
-      </w:r>
+      <w:fldSimple w:instr=" SEQ Figure \* ARABIC ">
+        <w:r>
+          <w:rPr>
+            <w:noProof/>
+          </w:rPr>
+          <w:t>4</w:t>
+        </w:r>
+      </w:fldSimple>
       <w:r>
         <w:t>: You select the output folder (left).</w:t>
       </w:r>
@@ -1584,27 +1534,14 @@
       <w:r>
         <w:t xml:space="preserve">Figure </w:t>
       </w:r>
-      <w:r>
-        <w:fldChar w:fldCharType="begin"/>
-      </w:r>
-      <w:r>
-        <w:instrText xml:space="preserve"> SEQ Figure \* ARABIC </w:instrText>
-      </w:r>
-      <w:r>
-        <w:fldChar w:fldCharType="separate"/>
-      </w:r>
-      <w:r>
-        <w:rPr>
-          <w:noProof/>
-        </w:rPr>
-        <w:t>5</w:t>
-      </w:r>
-      <w:r>
-        <w:rPr>
-          <w:noProof/>
-        </w:rPr>
-        <w:fldChar w:fldCharType="end"/>
-      </w:r>
+      <w:fldSimple w:instr=" SEQ Figure \* ARABIC ">
+        <w:r>
+          <w:rPr>
+            <w:noProof/>
+          </w:rPr>
+          <w:t>5</w:t>
+        </w:r>
+      </w:fldSimple>
       <w:r>
         <w:t>: S</w:t>
       </w:r>
@@ -2864,27 +2801,14 @@
       <w:r>
         <w:t xml:space="preserve">Figure </w:t>
       </w:r>
-      <w:r>
-        <w:fldChar w:fldCharType="begin"/>
-      </w:r>
-      <w:r>
-        <w:instrText xml:space="preserve"> SEQ Figure \* ARABIC </w:instrText>
-      </w:r>
-      <w:r>
-        <w:fldChar w:fldCharType="separate"/>
-      </w:r>
-      <w:r>
-        <w:rPr>
-          <w:noProof/>
-        </w:rPr>
-        <w:t>6</w:t>
-      </w:r>
-      <w:r>
-        <w:rPr>
-          <w:noProof/>
-        </w:rPr>
-        <w:fldChar w:fldCharType="end"/>
-      </w:r>
+      <w:fldSimple w:instr=" SEQ Figure \* ARABIC ">
+        <w:r>
+          <w:rPr>
+            <w:noProof/>
+          </w:rPr>
+          <w:t>6</w:t>
+        </w:r>
+      </w:fldSimple>
       <w:r>
         <w:t>: The 2nd sheet of the excel file - order of ROIs</w:t>
       </w:r>
@@ -3147,27 +3071,14 @@
       <w:r>
         <w:t xml:space="preserve">Figure </w:t>
       </w:r>
-      <w:r>
-        <w:fldChar w:fldCharType="begin"/>
-      </w:r>
-      <w:r>
-        <w:instrText xml:space="preserve"> SEQ Figure \* ARABIC </w:instrText>
-      </w:r>
-      <w:r>
-        <w:fldChar w:fldCharType="separate"/>
-      </w:r>
-      <w:r>
-        <w:rPr>
-          <w:noProof/>
-        </w:rPr>
-        <w:t>7</w:t>
-      </w:r>
-      <w:r>
-        <w:rPr>
-          <w:noProof/>
-        </w:rPr>
-        <w:fldChar w:fldCharType="end"/>
-      </w:r>
+      <w:fldSimple w:instr=" SEQ Figure \* ARABIC ">
+        <w:r>
+          <w:rPr>
+            <w:noProof/>
+          </w:rPr>
+          <w:t>7</w:t>
+        </w:r>
+      </w:fldSimple>
       <w:r>
         <w:t>: The 3rd sheet of excel file - Module information</w:t>
       </w:r>
@@ -3677,27 +3588,14 @@
       <w:r>
         <w:t xml:space="preserve">Figure </w:t>
       </w:r>
-      <w:r>
-        <w:fldChar w:fldCharType="begin"/>
-      </w:r>
-      <w:r>
-        <w:instrText xml:space="preserve"> SEQ Figure \* ARABIC </w:instrText>
-      </w:r>
-      <w:r>
-        <w:fldChar w:fldCharType="separate"/>
-      </w:r>
-      <w:r>
-        <w:rPr>
-          <w:noProof/>
-        </w:rPr>
-        <w:t>8</w:t>
-      </w:r>
-      <w:r>
-        <w:rPr>
-          <w:noProof/>
-        </w:rPr>
-        <w:fldChar w:fldCharType="end"/>
-      </w:r>
+      <w:fldSimple w:instr=" SEQ Figure \* ARABIC ">
+        <w:r>
+          <w:rPr>
+            <w:noProof/>
+          </w:rPr>
+          <w:t>8</w:t>
+        </w:r>
+      </w:fldSimple>
       <w:r>
         <w:t xml:space="preserve">: Re-assigning the </w:t>
       </w:r>
@@ -4554,27 +4452,14 @@
       <w:r>
         <w:t xml:space="preserve">Figure </w:t>
       </w:r>
-      <w:r>
-        <w:fldChar w:fldCharType="begin"/>
-      </w:r>
-      <w:r>
-        <w:instrText xml:space="preserve"> SEQ Figure \* ARABIC </w:instrText>
-      </w:r>
-      <w:r>
-        <w:fldChar w:fldCharType="separate"/>
-      </w:r>
-      <w:r>
-        <w:rPr>
-          <w:noProof/>
-        </w:rPr>
-        <w:t>9</w:t>
-      </w:r>
-      <w:r>
-        <w:rPr>
-          <w:noProof/>
-        </w:rPr>
-        <w:fldChar w:fldCharType="end"/>
-      </w:r>
+      <w:fldSimple w:instr=" SEQ Figure \* ARABIC ">
+        <w:r>
+          <w:rPr>
+            <w:noProof/>
+          </w:rPr>
+          <w:t>9</w:t>
+        </w:r>
+      </w:fldSimple>
       <w:r>
         <w:t xml:space="preserve">: Enter 10 </w:t>
       </w:r>
@@ -4669,27 +4554,14 @@
       <w:r>
         <w:t xml:space="preserve">Figure </w:t>
       </w:r>
-      <w:r>
-        <w:fldChar w:fldCharType="begin"/>
-      </w:r>
-      <w:r>
-        <w:instrText xml:space="preserve"> SEQ Figure \* ARABIC </w:instrText>
-      </w:r>
-      <w:r>
-        <w:fldChar w:fldCharType="separate"/>
-      </w:r>
-      <w:r>
-        <w:rPr>
-          <w:noProof/>
-        </w:rPr>
-        <w:t>10</w:t>
-      </w:r>
-      <w:r>
-        <w:rPr>
-          <w:noProof/>
-        </w:rPr>
-        <w:fldChar w:fldCharType="end"/>
-      </w:r>
+      <w:fldSimple w:instr=" SEQ Figure \* ARABIC ">
+        <w:r>
+          <w:rPr>
+            <w:noProof/>
+          </w:rPr>
+          <w:t>10</w:t>
+        </w:r>
+      </w:fldSimple>
       <w:r>
         <w:t>: You will see this message when the B/W toolbox is done.</w:t>
       </w:r>
@@ -5188,8 +5060,6 @@
         </w:rPr>
         <w:t xml:space="preserve"> excel files. </w:t>
       </w:r>
-      <w:bookmarkStart w:id="0" w:name="_GoBack"/>
-      <w:bookmarkEnd w:id="0"/>
     </w:p>
     <w:p>
       <w:pPr>
@@ -5272,7 +5142,7 @@
           <w:rPr>
             <w:noProof/>
           </w:rPr>
-          <w:t>9</w:t>
+          <w:t>1</w:t>
         </w:r>
         <w:r>
           <w:rPr>
@@ -6389,7 +6259,7 @@
 </file>
 
 <file path=customXml/itemProps1.xml><?xml version="1.0" encoding="utf-8"?>
-<ds:datastoreItem xmlns:ds="http://schemas.openxmlformats.org/officeDocument/2006/customXml" ds:itemID="{8B2F87E6-036E-4D07-9CF2-5A721AF0C702}">
+<ds:datastoreItem xmlns:ds="http://schemas.openxmlformats.org/officeDocument/2006/customXml" ds:itemID="{1AECC4E0-CA73-4770-A652-A39551F53F29}">
   <ds:schemaRefs>
     <ds:schemaRef ds:uri="http://schemas.openxmlformats.org/officeDocument/2006/bibliography"/>
   </ds:schemaRefs>

</xml_diff>